<commit_message>
Final TFT Code and Document updates after 2018 event.
</commit_message>
<xml_diff>
--- a/TFTApp/Mailer.docx
+++ b/TFTApp/Mailer.docx
@@ -11,6 +11,8 @@
           <w:szCs w:val="20"/>
         </w:rPr>
       </w:pPr>
+      <w:bookmarkStart w:id="0" w:name="_GoBack"/>
+      <w:bookmarkEnd w:id="0"/>
       <w:r>
         <w:rPr>
           <w:rFonts w:ascii="Arial" w:hAnsi="Arial" w:cs="Arial"/>
@@ -113,7 +115,7 @@
           <w:sz w:val="20"/>
           <w:szCs w:val="20"/>
         </w:rPr>
-        <w:t>Abigail</w:t>
+        <w:t>Zayra</w:t>
       </w:r>
       <w:r>
         <w:rPr>
@@ -364,7 +366,27 @@
           <w:szCs w:val="20"/>
           <w:u w:val="single"/>
         </w:rPr>
-        <w:t>You MUST bring this invitation with you!!!</w:t>
+        <w:t xml:space="preserve">You MUST bring this invitation </w:t>
+      </w:r>
+      <w:r>
+        <w:rPr>
+          <w:rFonts w:ascii="Arial" w:hAnsi="Arial" w:cs="Arial"/>
+          <w:b/>
+          <w:sz w:val="20"/>
+          <w:szCs w:val="20"/>
+          <w:u w:val="single"/>
+        </w:rPr>
+        <w:t xml:space="preserve">(either printed or digitally) </w:t>
+      </w:r>
+      <w:r>
+        <w:rPr>
+          <w:rFonts w:ascii="Arial" w:hAnsi="Arial" w:cs="Arial"/>
+          <w:b/>
+          <w:sz w:val="20"/>
+          <w:szCs w:val="20"/>
+          <w:u w:val="single"/>
+        </w:rPr>
+        <w:t>with you!!!</w:t>
       </w:r>
     </w:p>
     <w:p>
@@ -497,7 +519,7 @@
           <w:szCs w:val="20"/>
           <w:lang w:val="es-MX"/>
         </w:rPr>
-        <w:t>Diego, Valerie, Freddy, Natalie</w:t>
+        <w:t>Sebastian</w:t>
       </w:r>
       <w:r>
         <w:rPr>
@@ -912,9 +934,8 @@
           <w:u w:val="single"/>
           <w:lang w:val="es-MX"/>
         </w:rPr>
-        <w:t xml:space="preserve">¡¡¡ Usted debe traer esta invitación con </w:t>
-      </w:r>
-      <w:proofErr w:type="gramStart"/>
+        <w:t xml:space="preserve">¡¡¡ </w:t>
+      </w:r>
       <w:r>
         <w:rPr>
           <w:rFonts w:ascii="Arial" w:hAnsi="Arial" w:cs="Arial"/>
@@ -924,9 +945,19 @@
           <w:u w:val="single"/>
           <w:lang w:val="es-MX"/>
         </w:rPr>
-        <w:t>usted !!!</w:t>
-      </w:r>
-      <w:proofErr w:type="gramEnd"/>
+        <w:t>DEBES traer esta invitación (impresa o digitalmente) contigo</w:t>
+      </w:r>
+      <w:r>
+        <w:rPr>
+          <w:rFonts w:ascii="Arial" w:hAnsi="Arial" w:cs="Arial"/>
+          <w:b/>
+          <w:sz w:val="20"/>
+          <w:szCs w:val="20"/>
+          <w:u w:val="single"/>
+          <w:lang w:val="es-MX"/>
+        </w:rPr>
+        <w:t>!!!</w:t>
+      </w:r>
     </w:p>
     <w:p>
       <w:pPr>
@@ -976,8 +1007,8 @@
         <w:tblLook w:val="04A0" w:firstRow="1" w:lastRow="0" w:firstColumn="1" w:lastColumn="0" w:noHBand="0" w:noVBand="1"/>
       </w:tblPr>
       <w:tblGrid>
-        <w:gridCol w:w="4702"/>
-        <w:gridCol w:w="4648"/>
+        <w:gridCol w:w="4704"/>
+        <w:gridCol w:w="4646"/>
       </w:tblGrid>
       <w:tr>
         <w:trPr>
@@ -1026,7 +1057,7 @@
                 <w:sz w:val="20"/>
                 <w:szCs w:val="20"/>
               </w:rPr>
-              <w:t>Verde</w:t>
+              <w:t>Sican</w:t>
             </w:r>
             <w:r>
               <w:rPr>
@@ -1075,7 +1106,7 @@
                 <w:sz w:val="20"/>
                 <w:szCs w:val="20"/>
               </w:rPr>
-              <w:t>Abigail</w:t>
+              <w:t>Zayra</w:t>
             </w:r>
             <w:r>
               <w:rPr>
@@ -1133,7 +1164,7 @@
                 <w:sz w:val="20"/>
                 <w:szCs w:val="20"/>
               </w:rPr>
-              <w:t>725 Blume Rd Trlr #42</w:t>
+              <w:t>9210 Chesney Downs Dr.</w:t>
             </w:r>
             <w:r>
               <w:rPr>
@@ -1182,7 +1213,7 @@
                 <w:sz w:val="20"/>
                 <w:szCs w:val="20"/>
               </w:rPr>
-              <w:t>Rosenberg</w:t>
+              <w:t>Houston</w:t>
             </w:r>
             <w:r>
               <w:rPr>
@@ -1239,7 +1270,7 @@
                 <w:sz w:val="20"/>
                 <w:szCs w:val="20"/>
               </w:rPr>
-              <w:t>77471</w:t>
+              <w:t>77083</w:t>
             </w:r>
             <w:r>
               <w:rPr>
@@ -1289,7 +1320,7 @@
                 <w:sz w:val="20"/>
                 <w:szCs w:val="20"/>
               </w:rPr>
-              <w:t>Verdeabigail4@gmail.com</w:t>
+              <w:t>Dave.grice@gasunlim.com</w:t>
             </w:r>
             <w:r>
               <w:rPr>
@@ -1364,7 +1395,39 @@
                 <w:sz w:val="20"/>
                 <w:szCs w:val="20"/>
               </w:rPr>
-              <w:t>ToysForTots</w:t>
+              <w:t>Late</w:t>
+            </w:r>
+            <w:r>
+              <w:rPr>
+                <w:rFonts w:ascii="Arial" w:hAnsi="Arial" w:cs="Arial"/>
+                <w:sz w:val="20"/>
+                <w:szCs w:val="20"/>
+              </w:rPr>
+              <w:fldChar w:fldCharType="end"/>
+            </w:r>
+            <w:r>
+              <w:rPr>
+                <w:rFonts w:ascii="Arial" w:hAnsi="Arial" w:cs="Arial"/>
+                <w:sz w:val="20"/>
+                <w:szCs w:val="20"/>
+              </w:rPr>
+              <w:t xml:space="preserve"> </w:t>
+            </w:r>
+            <w:r>
+              <w:rPr>
+                <w:rFonts w:ascii="Arial" w:hAnsi="Arial" w:cs="Arial"/>
+                <w:sz w:val="20"/>
+                <w:szCs w:val="20"/>
+              </w:rPr>
+              <w:fldChar w:fldCharType="begin"/>
+            </w:r>
+            <w:r>
+              <w:rPr>
+                <w:rFonts w:ascii="Arial" w:hAnsi="Arial" w:cs="Arial"/>
+                <w:sz w:val="20"/>
+                <w:szCs w:val="20"/>
+              </w:rPr>
+              <w:instrText xml:space="preserve"> MERGEFIELD VOLUNTEER </w:instrText>
             </w:r>
             <w:r>
               <w:rPr>
@@ -1431,7 +1494,7 @@
                 <w:sz w:val="20"/>
                 <w:szCs w:val="20"/>
               </w:rPr>
-              <w:t>4</w:t>
+              <w:t>Late</w:t>
             </w:r>
             <w:r>
               <w:rPr>
@@ -1489,7 +1552,7 @@
                 <w:sz w:val="20"/>
                 <w:szCs w:val="20"/>
               </w:rPr>
-              <w:t>62</w:t>
+              <w:t>11</w:t>
             </w:r>
             <w:r>
               <w:rPr>
@@ -1563,7 +1626,7 @@
                 <w:sz w:val="20"/>
                 <w:szCs w:val="20"/>
               </w:rPr>
-              <w:t>63636</w:t>
+              <w:t>999920</w:t>
             </w:r>
             <w:r>
               <w:rPr>
@@ -1758,8 +1821,6 @@
               </w:rPr>
               <w:t>8</w:t>
             </w:r>
-            <w:bookmarkStart w:id="0" w:name="_GoBack"/>
-            <w:bookmarkEnd w:id="0"/>
           </w:p>
           <w:p>
             <w:pPr>

</xml_diff>

<commit_message>
Changes for 2019 move to Asteria
</commit_message>
<xml_diff>
--- a/TFTApp/Mailer.docx
+++ b/TFTApp/Mailer.docx
@@ -11,6 +11,8 @@
           <w:szCs w:val="20"/>
         </w:rPr>
       </w:pPr>
+      <w:bookmarkStart w:id="0" w:name="_GoBack"/>
+      <w:bookmarkEnd w:id="0"/>
       <w:r>
         <w:rPr>
           <w:rFonts w:ascii="Arial" w:hAnsi="Arial" w:cs="Arial"/>
@@ -113,7 +115,7 @@
           <w:sz w:val="20"/>
           <w:szCs w:val="20"/>
         </w:rPr>
-        <w:t>Zayra</w:t>
+        <w:t>Martha</w:t>
       </w:r>
       <w:r>
         <w:rPr>
@@ -517,7 +519,7 @@
           <w:szCs w:val="20"/>
           <w:lang w:val="es-MX"/>
         </w:rPr>
-        <w:t>Sebastian</w:t>
+        <w:t>Britney, Melissa, Sophia</w:t>
       </w:r>
       <w:r>
         <w:rPr>
@@ -1005,8 +1007,8 @@
         <w:tblLook w:val="04A0" w:firstRow="1" w:lastRow="0" w:firstColumn="1" w:lastColumn="0" w:noHBand="0" w:noVBand="1"/>
       </w:tblPr>
       <w:tblGrid>
-        <w:gridCol w:w="4704"/>
-        <w:gridCol w:w="4646"/>
+        <w:gridCol w:w="4707"/>
+        <w:gridCol w:w="4643"/>
       </w:tblGrid>
       <w:tr>
         <w:trPr>
@@ -1055,7 +1057,7 @@
                 <w:sz w:val="20"/>
                 <w:szCs w:val="20"/>
               </w:rPr>
-              <w:t>Sican</w:t>
+              <w:t>Garcia</w:t>
             </w:r>
             <w:r>
               <w:rPr>
@@ -1104,7 +1106,7 @@
                 <w:sz w:val="20"/>
                 <w:szCs w:val="20"/>
               </w:rPr>
-              <w:t>Zayra</w:t>
+              <w:t>Martha</w:t>
             </w:r>
             <w:r>
               <w:rPr>
@@ -1162,7 +1164,7 @@
                 <w:sz w:val="20"/>
                 <w:szCs w:val="20"/>
               </w:rPr>
-              <w:t>9210 Chesney Downs Dr.</w:t>
+              <w:t>521 Main St.</w:t>
             </w:r>
             <w:r>
               <w:rPr>
@@ -1211,7 +1213,7 @@
                 <w:sz w:val="20"/>
                 <w:szCs w:val="20"/>
               </w:rPr>
-              <w:t>Houston</w:t>
+              <w:t>Arcola</w:t>
             </w:r>
             <w:r>
               <w:rPr>
@@ -1268,7 +1270,7 @@
                 <w:sz w:val="20"/>
                 <w:szCs w:val="20"/>
               </w:rPr>
-              <w:t>77083</w:t>
+              <w:t>77583</w:t>
             </w:r>
             <w:r>
               <w:rPr>
@@ -1318,7 +1320,7 @@
                 <w:sz w:val="20"/>
                 <w:szCs w:val="20"/>
               </w:rPr>
-              <w:t>Dave.grice@gasunlim.com</w:t>
+              <w:t>Melissa.241627@gmail.com</w:t>
             </w:r>
             <w:r>
               <w:rPr>
@@ -1550,7 +1552,7 @@
                 <w:sz w:val="20"/>
                 <w:szCs w:val="20"/>
               </w:rPr>
-              <w:t>11</w:t>
+              <w:t>4</w:t>
             </w:r>
             <w:r>
               <w:rPr>
@@ -1624,7 +1626,7 @@
                 <w:sz w:val="20"/>
                 <w:szCs w:val="20"/>
               </w:rPr>
-              <w:t>999920</w:t>
+              <w:t>999004</w:t>
             </w:r>
             <w:r>
               <w:rPr>
@@ -1959,7 +1961,6 @@
           <w:u w:val="single"/>
         </w:rPr>
       </w:pPr>
-      <w:bookmarkStart w:id="0" w:name="_GoBack"/>
       <w:r>
         <w:rPr>
           <w:rFonts w:ascii="Arial" w:hAnsi="Arial" w:cs="Arial"/>
@@ -1970,7 +1971,6 @@
         <w:t>IF YOU MUST COME WITH ANOTHER FAMILY WHO ALSO HAS AN INVITATION BUT A DIFFERENT TIME, COME TOGETHER AT THE LATER TIME.</w:t>
       </w:r>
     </w:p>
-    <w:bookmarkEnd w:id="0"/>
     <w:p>
       <w:pPr>
         <w:spacing w:line="276" w:lineRule="auto"/>
@@ -2168,6 +2168,7 @@
     <w:lsdException w:name="HTML Sample" w:semiHidden="1" w:unhideWhenUsed="1"/>
     <w:lsdException w:name="HTML Typewriter" w:semiHidden="1" w:unhideWhenUsed="1"/>
     <w:lsdException w:name="HTML Variable" w:semiHidden="1" w:unhideWhenUsed="1"/>
+    <w:lsdException w:name="Normal Table" w:semiHidden="1" w:unhideWhenUsed="1"/>
     <w:lsdException w:name="annotation subject" w:semiHidden="1" w:unhideWhenUsed="1"/>
     <w:lsdException w:name="No List" w:semiHidden="1" w:unhideWhenUsed="1"/>
     <w:lsdException w:name="Outline List 1" w:semiHidden="1" w:unhideWhenUsed="1"/>
@@ -2214,8 +2215,10 @@
     <w:lsdException w:name="Table Subtle 2" w:semiHidden="1" w:unhideWhenUsed="1"/>
     <w:lsdException w:name="Table Web 1" w:semiHidden="1" w:unhideWhenUsed="1"/>
     <w:lsdException w:name="Table Web 2" w:semiHidden="1" w:unhideWhenUsed="1"/>
+    <w:lsdException w:name="Table Web 3" w:semiHidden="1" w:unhideWhenUsed="1"/>
     <w:lsdException w:name="Balloon Text" w:semiHidden="1" w:unhideWhenUsed="1"/>
     <w:lsdException w:name="Table Grid" w:uiPriority="39"/>
+    <w:lsdException w:name="Table Theme" w:semiHidden="1" w:unhideWhenUsed="1"/>
     <w:lsdException w:name="Placeholder Text" w:semiHidden="1"/>
     <w:lsdException w:name="No Spacing" w:uiPriority="1" w:qFormat="1"/>
     <w:lsdException w:name="Light Shading" w:uiPriority="60"/>

</xml_diff>